<commit_message>
Updated about me and resume
</commit_message>
<xml_diff>
--- a/img/resume.docx
+++ b/img/resume.docx
@@ -1,54 +1,59 @@
 
 <file path=word/document.xml><?xml version="1.0" encoding="utf-8"?>
-<w:document xmlns:wpc="http://schemas.microsoft.com/office/word/2010/wordprocessingCanvas" xmlns:mo="http://schemas.microsoft.com/office/mac/office/2008/main" xmlns:mc="http://schemas.openxmlformats.org/markup-compatibility/2006" xmlns:mv="urn:schemas-microsoft-com:mac:vml" xmlns:o="urn:schemas-microsoft-com:office:office" xmlns:r="http://schemas.openxmlformats.org/officeDocument/2006/relationships" xmlns:m="http://schemas.openxmlformats.org/officeDocument/2006/math" xmlns:v="urn:schemas-microsoft-com:vml" xmlns:wp14="http://schemas.microsoft.com/office/word/2010/wordprocessingDrawing" xmlns:wp="http://schemas.openxmlformats.org/drawingml/2006/wordprocessingDrawing" xmlns:w10="urn:schemas-microsoft-com:office:word" xmlns:w="http://schemas.openxmlformats.org/wordprocessingml/2006/main" xmlns:w14="http://schemas.microsoft.com/office/word/2010/wordml" xmlns:wpg="http://schemas.microsoft.com/office/word/2010/wordprocessingGroup" xmlns:wpi="http://schemas.microsoft.com/office/word/2010/wordprocessingInk" xmlns:wne="http://schemas.microsoft.com/office/word/2006/wordml" xmlns:wps="http://schemas.microsoft.com/office/word/2010/wordprocessingShape" mc:Ignorable="w14 wp14">
+<w:document xmlns:wpc="http://schemas.microsoft.com/office/word/2010/wordprocessingCanvas" xmlns:mc="http://schemas.openxmlformats.org/markup-compatibility/2006" xmlns:o="urn:schemas-microsoft-com:office:office" xmlns:r="http://schemas.openxmlformats.org/officeDocument/2006/relationships" xmlns:m="http://schemas.openxmlformats.org/officeDocument/2006/math" xmlns:v="urn:schemas-microsoft-com:vml" xmlns:wp14="http://schemas.microsoft.com/office/word/2010/wordprocessingDrawing" xmlns:wp="http://schemas.openxmlformats.org/drawingml/2006/wordprocessingDrawing" xmlns:w10="urn:schemas-microsoft-com:office:word" xmlns:w="http://schemas.openxmlformats.org/wordprocessingml/2006/main" xmlns:w14="http://schemas.microsoft.com/office/word/2010/wordml" xmlns:wpg="http://schemas.microsoft.com/office/word/2010/wordprocessingGroup" xmlns:wpi="http://schemas.microsoft.com/office/word/2010/wordprocessingInk" xmlns:wne="http://schemas.microsoft.com/office/word/2006/wordml" xmlns:wps="http://schemas.microsoft.com/office/word/2010/wordprocessingShape" mc:Ignorable="w14 wp14">
   <w:body>
     <w:p>
       <w:pPr>
         <w:pStyle w:val="Body"/>
         <w:spacing w:after="0"/>
         <w:rPr>
-          <w:rFonts w:ascii="Arial" w:hAnsi="Arial" w:cs="Arial"/>
+          <w:rFonts w:ascii="Engravers MT" w:hAnsi="Engravers MT" w:cs="Arial"/>
           <w:b/>
           <w:color w:val="auto"/>
-          <w:sz w:val="72"/>
-          <w:szCs w:val="72"/>
+          <w:sz w:val="56"/>
+          <w:szCs w:val="56"/>
           <w:lang w:val="fr-FR"/>
         </w:rPr>
       </w:pPr>
       <w:r>
         <w:rPr>
-          <w:rFonts w:ascii="Arial" w:hAnsi="Arial" w:cs="Arial"/>
+          <w:rFonts w:ascii="Engravers MT" w:hAnsi="Engravers MT" w:cs="Arial"/>
           <w:b/>
           <w:noProof/>
           <w:color w:val="auto"/>
-          <w:sz w:val="24"/>
-          <w:szCs w:val="24"/>
-          <w:lang w:val="en-US" w:eastAsia="en-US"/>
+          <w:sz w:val="56"/>
+          <w:szCs w:val="56"/>
         </w:rPr>
         <w:drawing>
-          <wp:anchor distT="57150" distB="57150" distL="57150" distR="57150" simplePos="0" relativeHeight="251659264" behindDoc="0" locked="0" layoutInCell="1" allowOverlap="1" wp14:anchorId="37F618C9" wp14:editId="77219E93">
+          <wp:anchor distT="0" distB="0" distL="114300" distR="114300" simplePos="0" relativeHeight="251658240" behindDoc="0" locked="0" layoutInCell="1" allowOverlap="1" wp14:anchorId="26B87A74" wp14:editId="0E3E70E9">
             <wp:simplePos x="0" y="0"/>
             <wp:positionH relativeFrom="column">
-              <wp:posOffset>3438525</wp:posOffset>
+              <wp:posOffset>3752215</wp:posOffset>
             </wp:positionH>
-            <wp:positionV relativeFrom="line">
-              <wp:posOffset>-3810</wp:posOffset>
+            <wp:positionV relativeFrom="paragraph">
+              <wp:posOffset>-690880</wp:posOffset>
             </wp:positionV>
-            <wp:extent cx="2232661" cy="3146425"/>
-            <wp:effectExtent l="0" t="0" r="0" b="0"/>
-            <wp:wrapSquare wrapText="bothSides" distT="57150" distB="57150" distL="57150" distR="57150"/>
-            <wp:docPr id="1073741825" name="officeArt object"/>
-            <wp:cNvGraphicFramePr/>
+            <wp:extent cx="2581275" cy="3871595"/>
+            <wp:effectExtent l="0" t="0" r="9525" b="0"/>
+            <wp:wrapSquare wrapText="bothSides"/>
+            <wp:docPr id="4" name="Picture 4"/>
+            <wp:cNvGraphicFramePr>
+              <a:graphicFrameLocks xmlns:a="http://schemas.openxmlformats.org/drawingml/2006/main" noChangeAspect="1"/>
+            </wp:cNvGraphicFramePr>
             <a:graphic xmlns:a="http://schemas.openxmlformats.org/drawingml/2006/main">
               <a:graphicData uri="http://schemas.openxmlformats.org/drawingml/2006/picture">
                 <pic:pic xmlns:pic="http://schemas.openxmlformats.org/drawingml/2006/picture">
                   <pic:nvPicPr>
-                    <pic:cNvPr id="1073741825" name="image1.jpg"/>
+                    <pic:cNvPr id="0" name="IMG_2971.jpg"/>
                     <pic:cNvPicPr/>
                   </pic:nvPicPr>
                   <pic:blipFill>
-                    <a:blip r:embed="rId7">
-                      <a:extLst/>
+                    <a:blip r:embed="rId7" cstate="print">
+                      <a:extLst>
+                        <a:ext uri="{28A0092B-C50C-407E-A947-70E740481C1C}">
+                          <a14:useLocalDpi xmlns:a14="http://schemas.microsoft.com/office/drawing/2010/main" val="0"/>
+                        </a:ext>
+                      </a:extLst>
                     </a:blip>
                     <a:stretch>
                       <a:fillRect/>
@@ -57,41 +62,42 @@
                   <pic:spPr>
                     <a:xfrm>
                       <a:off x="0" y="0"/>
-                      <a:ext cx="2232661" cy="3146425"/>
+                      <a:ext cx="2581275" cy="3871595"/>
                     </a:xfrm>
                     <a:prstGeom prst="rect">
                       <a:avLst/>
                     </a:prstGeom>
-                    <a:ln w="12700" cap="flat">
-                      <a:noFill/>
-                      <a:miter lim="400000"/>
-                    </a:ln>
-                    <a:effectLst/>
                   </pic:spPr>
                 </pic:pic>
               </a:graphicData>
             </a:graphic>
+            <wp14:sizeRelH relativeFrom="page">
+              <wp14:pctWidth>0</wp14:pctWidth>
+            </wp14:sizeRelH>
+            <wp14:sizeRelV relativeFrom="page">
+              <wp14:pctHeight>0</wp14:pctHeight>
+            </wp14:sizeRelV>
           </wp:anchor>
         </w:drawing>
       </w:r>
       <w:r>
         <w:rPr>
-          <w:rFonts w:ascii="Arial" w:hAnsi="Arial" w:cs="Arial"/>
+          <w:rFonts w:ascii="Engravers MT" w:hAnsi="Engravers MT" w:cs="Arial"/>
           <w:b/>
           <w:color w:val="auto"/>
-          <w:sz w:val="72"/>
-          <w:szCs w:val="72"/>
+          <w:sz w:val="56"/>
+          <w:szCs w:val="56"/>
           <w:lang w:val="fr-FR"/>
         </w:rPr>
         <w:t>E</w:t>
       </w:r>
       <w:r>
         <w:rPr>
-          <w:rFonts w:ascii="Arial" w:hAnsi="Arial" w:cs="Arial"/>
+          <w:rFonts w:ascii="Engravers MT" w:hAnsi="Engravers MT" w:cs="Arial"/>
           <w:b/>
           <w:color w:val="auto"/>
-          <w:sz w:val="72"/>
-          <w:szCs w:val="72"/>
+          <w:sz w:val="56"/>
+          <w:szCs w:val="56"/>
           <w:lang w:val="fr-FR"/>
         </w:rPr>
         <w:t>VIE CELESTE</w:t>
@@ -102,7 +108,7 @@
         <w:pStyle w:val="Body"/>
         <w:spacing w:after="0"/>
         <w:rPr>
-          <w:rFonts w:ascii="Arial" w:eastAsia="Arial Bold" w:hAnsi="Arial" w:cs="Arial"/>
+          <w:rFonts w:ascii="Engravers MT" w:eastAsia="Arial Bold" w:hAnsi="Engravers MT" w:cs="Arial"/>
           <w:b/>
           <w:sz w:val="28"/>
           <w:szCs w:val="28"/>
@@ -110,7 +116,7 @@
       </w:pPr>
       <w:r>
         <w:rPr>
-          <w:rFonts w:ascii="Arial" w:hAnsi="Arial" w:cs="Arial"/>
+          <w:rFonts w:ascii="Engravers MT" w:hAnsi="Engravers MT" w:cs="Arial"/>
           <w:b/>
           <w:sz w:val="28"/>
           <w:szCs w:val="28"/>
@@ -160,7 +166,7 @@
         <w:pStyle w:val="Body"/>
         <w:spacing w:after="0"/>
         <w:rPr>
-          <w:rFonts w:ascii="Arial" w:eastAsia="Arial" w:hAnsi="Arial" w:cs="Arial"/>
+          <w:rFonts w:ascii="Arial"/>
         </w:rPr>
       </w:pPr>
       <w:r>
@@ -180,17 +186,24 @@
         <w:rPr>
           <w:rFonts w:ascii="Arial"/>
         </w:rPr>
-        <w:t xml:space="preserve"> evieceleste92@gmail.com</w:t>
-      </w:r>
+        <w:t xml:space="preserve"> </w:t>
+      </w:r>
+      <w:hyperlink r:id="rId8" w:history="1">
+        <w:r>
+          <w:rPr>
+            <w:rStyle w:val="Hyperlink"/>
+            <w:rFonts w:ascii="Arial"/>
+          </w:rPr>
+          <w:t>evieceleste92@gmail.com</w:t>
+        </w:r>
+      </w:hyperlink>
     </w:p>
     <w:p>
       <w:pPr>
         <w:pStyle w:val="Body"/>
         <w:spacing w:after="0"/>
         <w:rPr>
-          <w:rFonts w:ascii="Arial Bold" w:eastAsia="Arial Bold" w:hAnsi="Arial Bold" w:cs="Arial Bold"/>
-          <w:sz w:val="32"/>
-          <w:szCs w:val="32"/>
+          <w:rFonts w:ascii="Arial" w:eastAsia="Arial" w:hAnsi="Arial" w:cs="Arial"/>
         </w:rPr>
       </w:pPr>
     </w:p>
@@ -199,14 +212,14 @@
         <w:pStyle w:val="Body"/>
         <w:spacing w:after="0"/>
         <w:rPr>
-          <w:rFonts w:ascii="Arial Bold" w:eastAsia="Arial Bold" w:hAnsi="Arial Bold" w:cs="Arial Bold"/>
+          <w:rFonts w:ascii="Engravers MT" w:eastAsia="Arial Bold" w:hAnsi="Engravers MT" w:cs="Arial Bold"/>
           <w:sz w:val="28"/>
           <w:szCs w:val="28"/>
         </w:rPr>
       </w:pPr>
       <w:r>
         <w:rPr>
-          <w:rFonts w:ascii="Arial Bold"/>
+          <w:rFonts w:ascii="Engravers MT" w:hAnsi="Engravers MT"/>
           <w:sz w:val="28"/>
           <w:szCs w:val="28"/>
           <w:lang w:val="nl-NL"/>
@@ -266,8 +279,30 @@
           <w:rFonts w:ascii="Arial"/>
           <w:lang w:val="fr-FR"/>
         </w:rPr>
-        <w:t xml:space="preserve"> - Brown</w:t>
-      </w:r>
+        <w:t xml:space="preserve"> </w:t>
+      </w:r>
+      <w:r>
+        <w:rPr>
+          <w:rFonts w:ascii="Arial"/>
+          <w:lang w:val="fr-FR"/>
+        </w:rPr>
+        <w:t>–</w:t>
+      </w:r>
+      <w:r>
+        <w:rPr>
+          <w:rFonts w:ascii="Arial"/>
+          <w:lang w:val="fr-FR"/>
+        </w:rPr>
+        <w:t xml:space="preserve"> Brown</w:t>
+      </w:r>
+      <w:r>
+        <w:rPr>
+          <w:rFonts w:ascii="Arial" w:eastAsia="Arial" w:hAnsi="Arial" w:cs="Arial"/>
+        </w:rPr>
+        <w:t xml:space="preserve"> </w:t>
+      </w:r>
+      <w:bookmarkStart w:id="0" w:name="_GoBack"/>
+      <w:bookmarkEnd w:id="0"/>
     </w:p>
     <w:p>
       <w:pPr>
@@ -340,94 +375,116 @@
       <w:pPr>
         <w:pStyle w:val="Body"/>
         <w:spacing w:after="0"/>
-        <w:rPr>
-          <w:rFonts w:ascii="Arial" w:eastAsia="Arial" w:hAnsi="Arial" w:cs="Arial"/>
-          <w:sz w:val="24"/>
-          <w:szCs w:val="24"/>
-        </w:rPr>
-      </w:pPr>
-    </w:p>
-    <w:p>
-      <w:pPr>
-        <w:pStyle w:val="Body"/>
-        <w:spacing w:after="0"/>
-        <w:rPr>
-          <w:rFonts w:ascii="Arial Bold" w:eastAsia="Arial Bold" w:hAnsi="Arial Bold" w:cs="Arial Bold"/>
-          <w:sz w:val="28"/>
-          <w:szCs w:val="28"/>
-        </w:rPr>
-      </w:pPr>
-      <w:r>
         <w:rPr>
           <w:rFonts w:ascii="Arial Bold"/>
           <w:sz w:val="28"/>
           <w:szCs w:val="28"/>
           <w:lang w:val="sv-SE"/>
         </w:rPr>
-        <w:t>Skills</w:t>
-      </w:r>
+      </w:pPr>
     </w:p>
     <w:p>
       <w:pPr>
         <w:pStyle w:val="Body"/>
         <w:spacing w:after="0"/>
         <w:rPr>
-          <w:rFonts w:ascii="Arial" w:eastAsia="Arial" w:hAnsi="Arial" w:cs="Arial"/>
-        </w:rPr>
-      </w:pPr>
-      <w:r>
-        <w:rPr>
-          <w:rFonts w:ascii="Arial"/>
-          <w:lang w:val="en-US"/>
-        </w:rPr>
-        <w:t>Full range of dancing ability: Jazz, Commercial, Contemporary, Lyrical, Tap, Ballet trained. Choreography, Acting, Singing (Vocal range D2</w:t>
-      </w:r>
-      <w:r>
-        <w:rPr>
-          <w:rFonts w:hAnsi="Arial"/>
-          <w:lang w:val="en-US"/>
-        </w:rPr>
-        <w:t>–</w:t>
-      </w:r>
-      <w:r>
-        <w:rPr>
-          <w:rFonts w:hAnsi="Arial"/>
-          <w:lang w:val="en-US"/>
-        </w:rPr>
-        <w:t xml:space="preserve"> </w:t>
-      </w:r>
-      <w:r>
-        <w:rPr>
-          <w:rFonts w:ascii="Arial"/>
-          <w:lang w:val="en-US"/>
-        </w:rPr>
-        <w:t>G sharp 4) Accents: East Midlands (Native), RP, Standard American, Photographic Modelling, Basic French, Full Clean UK Driving License, CRB Checked</w:t>
-      </w:r>
-    </w:p>
-    <w:p>
-      <w:pPr>
-        <w:pStyle w:val="Body"/>
-        <w:spacing w:after="0"/>
-        <w:rPr>
-          <w:rFonts w:ascii="Arial" w:eastAsia="Arial" w:hAnsi="Arial" w:cs="Arial"/>
-        </w:rPr>
-      </w:pPr>
-    </w:p>
-    <w:p>
-      <w:pPr>
-        <w:pStyle w:val="Body"/>
-        <w:spacing w:after="0"/>
-        <w:rPr>
-          <w:rFonts w:ascii="Arial Bold" w:eastAsia="Arial Bold" w:hAnsi="Arial Bold" w:cs="Arial Bold"/>
+          <w:rFonts w:ascii="Engravers MT" w:eastAsia="Arial Bold" w:hAnsi="Engravers MT" w:cs="Arial Bold"/>
           <w:sz w:val="28"/>
           <w:szCs w:val="28"/>
         </w:rPr>
       </w:pPr>
       <w:r>
         <w:rPr>
-          <w:rFonts w:ascii="Arial Bold"/>
+          <w:rFonts w:ascii="Engravers MT" w:hAnsi="Engravers MT"/>
           <w:sz w:val="28"/>
           <w:szCs w:val="28"/>
+          <w:lang w:val="sv-SE"/>
+        </w:rPr>
+        <w:t>Skills</w:t>
+      </w:r>
+    </w:p>
+    <w:p>
+      <w:pPr>
+        <w:pStyle w:val="Body"/>
+        <w:spacing w:after="0"/>
+        <w:rPr>
+          <w:rFonts w:ascii="Arial" w:eastAsia="Arial" w:hAnsi="Arial" w:cs="Arial"/>
+        </w:rPr>
+      </w:pPr>
+      <w:r>
+        <w:rPr>
+          <w:rFonts w:ascii="Arial"/>
+          <w:lang w:val="en-US"/>
+        </w:rPr>
+        <w:t>Full range of dancing ability: Jazz, Commercial, Contemporary, Lyrical, Tap, Ballet trained</w:t>
+      </w:r>
+      <w:r>
+        <w:rPr>
+          <w:rFonts w:ascii="Arial"/>
+          <w:lang w:val="en-US"/>
+        </w:rPr>
+        <w:t xml:space="preserve">. Choreography, Acting, Singing, Directing, </w:t>
+      </w:r>
+      <w:r>
+        <w:rPr>
+          <w:rFonts w:ascii="Arial"/>
+          <w:lang w:val="en-US"/>
+        </w:rPr>
+        <w:t>(Vocal range D2</w:t>
+      </w:r>
+      <w:r>
+        <w:rPr>
+          <w:rFonts w:hAnsi="Arial"/>
+          <w:lang w:val="en-US"/>
+        </w:rPr>
+        <w:t>–</w:t>
+      </w:r>
+      <w:r>
+        <w:rPr>
+          <w:rFonts w:hAnsi="Arial"/>
+          <w:lang w:val="en-US"/>
+        </w:rPr>
+        <w:t xml:space="preserve"> </w:t>
+      </w:r>
+      <w:r>
+        <w:rPr>
+          <w:rFonts w:ascii="Arial"/>
+          <w:lang w:val="en-US"/>
+        </w:rPr>
+        <w:t>G sharp 4) Accents: East Midlands (Native), RP, Standard American, Photographic Modelling, Basic French, Full Clean UK Driving License, CRB Checked</w:t>
+      </w:r>
+      <w:r>
+        <w:rPr>
+          <w:rFonts w:ascii="Arial"/>
+          <w:lang w:val="en-US"/>
+        </w:rPr>
+        <w:t>, Dance Teacher.</w:t>
+      </w:r>
+    </w:p>
+    <w:p>
+      <w:pPr>
+        <w:pStyle w:val="Body"/>
+        <w:spacing w:after="0"/>
+        <w:rPr>
+          <w:rFonts w:ascii="Arial" w:eastAsia="Arial" w:hAnsi="Arial" w:cs="Arial"/>
+        </w:rPr>
+      </w:pPr>
+    </w:p>
+    <w:p>
+      <w:pPr>
+        <w:pStyle w:val="Body"/>
+        <w:spacing w:after="0"/>
+        <w:rPr>
+          <w:rFonts w:ascii="Engravers MT" w:eastAsia="Arial Bold" w:hAnsi="Engravers MT" w:cs="Arial Bold"/>
+          <w:sz w:val="28"/>
+          <w:szCs w:val="28"/>
+        </w:rPr>
+      </w:pPr>
+      <w:r>
+        <w:rPr>
+          <w:rFonts w:ascii="Engravers MT" w:hAnsi="Engravers MT"/>
+          <w:sz w:val="28"/>
+          <w:szCs w:val="28"/>
           <w:lang w:val="en-US"/>
         </w:rPr>
         <w:t>Qualifications</w:t>
@@ -542,14 +599,14 @@
         <w:pStyle w:val="Body"/>
         <w:spacing w:after="0"/>
         <w:rPr>
-          <w:rFonts w:ascii="Arial Bold" w:eastAsia="Arial Bold" w:hAnsi="Arial Bold" w:cs="Arial Bold"/>
+          <w:rFonts w:ascii="Engravers MT" w:eastAsia="Arial Bold" w:hAnsi="Engravers MT" w:cs="Arial Bold"/>
           <w:sz w:val="28"/>
           <w:szCs w:val="28"/>
         </w:rPr>
       </w:pPr>
       <w:r>
         <w:rPr>
-          <w:rFonts w:ascii="Arial Bold"/>
+          <w:rFonts w:ascii="Engravers MT" w:hAnsi="Engravers MT"/>
           <w:sz w:val="28"/>
           <w:szCs w:val="28"/>
           <w:lang w:val="en-US"/>
@@ -562,26 +619,18 @@
         <w:pStyle w:val="Body"/>
         <w:spacing w:after="0"/>
         <w:rPr>
-          <w:rFonts w:ascii="Arial Bold" w:eastAsia="Arial Bold" w:hAnsi="Arial Bold" w:cs="Arial Bold"/>
-          <w:sz w:val="28"/>
-          <w:szCs w:val="28"/>
-        </w:rPr>
-      </w:pPr>
-    </w:p>
-    <w:p>
-      <w:pPr>
-        <w:pStyle w:val="Body"/>
-        <w:spacing w:after="0"/>
-        <w:rPr>
-          <w:rFonts w:ascii="Arial" w:eastAsia="Arial" w:hAnsi="Arial" w:cs="Arial"/>
+          <w:rFonts w:ascii="Engravers MT" w:hAnsi="Engravers MT"/>
+          <w:sz w:val="24"/>
+          <w:szCs w:val="24"/>
+          <w:lang w:val="fr-FR"/>
         </w:rPr>
       </w:pPr>
       <w:proofErr w:type="spellStart"/>
       <w:r>
         <w:rPr>
-          <w:rFonts w:ascii="Arial Bold"/>
-          <w:sz w:val="28"/>
-          <w:szCs w:val="28"/>
+          <w:rFonts w:ascii="Engravers MT" w:hAnsi="Engravers MT"/>
+          <w:sz w:val="24"/>
+          <w:szCs w:val="24"/>
           <w:lang w:val="fr-FR"/>
         </w:rPr>
         <w:t>Role</w:t>
@@ -589,27 +638,18 @@
       <w:proofErr w:type="spellEnd"/>
       <w:r>
         <w:rPr>
-          <w:rFonts w:ascii="Arial Bold"/>
-          <w:sz w:val="28"/>
-          <w:szCs w:val="28"/>
+          <w:rFonts w:ascii="Engravers MT" w:hAnsi="Engravers MT"/>
+          <w:sz w:val="24"/>
+          <w:szCs w:val="24"/>
           <w:lang w:val="fr-FR"/>
         </w:rPr>
         <w:tab/>
       </w:r>
       <w:r>
         <w:rPr>
-          <w:rFonts w:ascii="Arial Bold"/>
-          <w:sz w:val="28"/>
-          <w:szCs w:val="28"/>
-          <w:lang w:val="fr-FR"/>
-        </w:rPr>
-        <w:tab/>
-      </w:r>
-      <w:r>
-        <w:rPr>
-          <w:rFonts w:ascii="Arial Bold"/>
-          <w:sz w:val="28"/>
-          <w:szCs w:val="28"/>
+          <w:rFonts w:ascii="Engravers MT" w:hAnsi="Engravers MT"/>
+          <w:sz w:val="24"/>
+          <w:szCs w:val="24"/>
           <w:lang w:val="fr-FR"/>
         </w:rPr>
         <w:tab/>
@@ -617,28 +657,29 @@
       </w:r>
       <w:r>
         <w:rPr>
-          <w:rFonts w:ascii="Arial Bold"/>
-          <w:sz w:val="28"/>
-          <w:szCs w:val="28"/>
+          <w:rFonts w:ascii="Engravers MT" w:hAnsi="Engravers MT"/>
+          <w:sz w:val="24"/>
+          <w:szCs w:val="24"/>
           <w:lang w:val="fr-FR"/>
         </w:rPr>
         <w:tab/>
-      </w:r>
-      <w:r>
-        <w:rPr>
-          <w:rFonts w:ascii="Arial Bold"/>
-          <w:sz w:val="28"/>
-          <w:szCs w:val="28"/>
+        <w:t xml:space="preserve">   </w:t>
+      </w:r>
+      <w:r>
+        <w:rPr>
+          <w:rFonts w:ascii="Engravers MT" w:hAnsi="Engravers MT"/>
+          <w:sz w:val="24"/>
+          <w:szCs w:val="24"/>
           <w:lang w:val="fr-FR"/>
         </w:rPr>
-        <w:tab/>
+        <w:t xml:space="preserve">  </w:t>
       </w:r>
       <w:proofErr w:type="spellStart"/>
       <w:r>
         <w:rPr>
-          <w:rFonts w:ascii="Arial Bold"/>
-          <w:sz w:val="28"/>
-          <w:szCs w:val="28"/>
+          <w:rFonts w:ascii="Engravers MT" w:hAnsi="Engravers MT"/>
+          <w:sz w:val="24"/>
+          <w:szCs w:val="24"/>
           <w:lang w:val="fr-FR"/>
         </w:rPr>
         <w:t>Creative</w:t>
@@ -646,9 +687,9 @@
       <w:proofErr w:type="spellEnd"/>
       <w:r>
         <w:rPr>
-          <w:rFonts w:ascii="Arial Bold"/>
-          <w:sz w:val="28"/>
-          <w:szCs w:val="28"/>
+          <w:rFonts w:ascii="Engravers MT" w:hAnsi="Engravers MT"/>
+          <w:sz w:val="24"/>
+          <w:szCs w:val="24"/>
           <w:lang w:val="fr-FR"/>
         </w:rPr>
         <w:t xml:space="preserve"> Team</w:t>
@@ -657,77 +698,93 @@
     <w:p>
       <w:pPr>
         <w:pStyle w:val="Body"/>
-        <w:spacing w:line="240" w:lineRule="auto"/>
-        <w:ind w:right="-336"/>
-        <w:rPr>
-          <w:rFonts w:ascii="Arial"/>
-          <w:lang w:val="en-US"/>
-        </w:rPr>
-      </w:pPr>
-      <w:r>
-        <w:rPr>
-          <w:rFonts w:ascii="Arial"/>
-          <w:lang w:val="en-US"/>
-        </w:rPr>
-        <w:t>Full Install</w:t>
-      </w:r>
-      <w:r>
-        <w:rPr>
-          <w:rFonts w:ascii="Arial"/>
-          <w:lang w:val="en-US"/>
-        </w:rPr>
-        <w:tab/>
-      </w:r>
-      <w:r>
-        <w:rPr>
-          <w:rFonts w:ascii="Arial"/>
-          <w:lang w:val="en-US"/>
-        </w:rPr>
-        <w:tab/>
+        <w:spacing w:after="0"/>
+        <w:rPr>
+          <w:rFonts w:ascii="Arial" w:eastAsia="Arial" w:hAnsi="Arial" w:cs="Arial"/>
+        </w:rPr>
+      </w:pPr>
+      <w:r>
+        <w:rPr>
+          <w:rFonts w:ascii="Arial" w:eastAsia="Arial" w:hAnsi="Arial" w:cs="Arial"/>
+        </w:rPr>
+        <w:t xml:space="preserve">Head Choreographer  </w:t>
+      </w:r>
+    </w:p>
+    <w:p>
+      <w:pPr>
+        <w:pStyle w:val="Body"/>
+        <w:spacing w:after="0"/>
+        <w:rPr>
+          <w:rFonts w:ascii="Arial" w:eastAsia="Arial" w:hAnsi="Arial" w:cs="Arial"/>
+        </w:rPr>
+      </w:pPr>
+      <w:r>
+        <w:rPr>
+          <w:rFonts w:ascii="Arial" w:eastAsia="Arial" w:hAnsi="Arial" w:cs="Arial"/>
+        </w:rPr>
+        <w:t xml:space="preserve">Assistant Director </w:t>
+      </w:r>
+      <w:r>
+        <w:rPr>
+          <w:rFonts w:ascii="Arial" w:eastAsia="Arial" w:hAnsi="Arial" w:cs="Arial"/>
+        </w:rPr>
+        <w:t xml:space="preserve">      </w:t>
+      </w:r>
+      <w:r>
+        <w:rPr>
+          <w:rFonts w:ascii="Arial" w:eastAsia="Arial" w:hAnsi="Arial" w:cs="Arial"/>
+        </w:rPr>
+        <w:t>Jet Set!                             Kerry Ledger School of Dance</w:t>
+      </w:r>
+    </w:p>
+    <w:p>
+      <w:pPr>
+        <w:pStyle w:val="Body"/>
+        <w:spacing w:after="0"/>
+        <w:rPr>
+          <w:rFonts w:ascii="Arial" w:eastAsia="Arial" w:hAnsi="Arial" w:cs="Arial"/>
+        </w:rPr>
+      </w:pPr>
+    </w:p>
+    <w:p>
+      <w:pPr>
+        <w:pStyle w:val="Body"/>
+        <w:spacing w:after="0"/>
+        <w:rPr>
+          <w:rFonts w:ascii="Arial" w:eastAsia="Arial" w:hAnsi="Arial" w:cs="Arial"/>
+        </w:rPr>
+      </w:pPr>
+      <w:r>
+        <w:rPr>
+          <w:rFonts w:ascii="Arial" w:eastAsia="Arial" w:hAnsi="Arial" w:cs="Arial"/>
+        </w:rPr>
+        <w:t xml:space="preserve">Resort Director           </w:t>
       </w:r>
       <w:proofErr w:type="spellStart"/>
       <w:r>
         <w:rPr>
-          <w:rFonts w:ascii="Arial"/>
-          <w:lang w:val="en-US"/>
+          <w:rFonts w:ascii="Arial" w:eastAsia="Arial" w:hAnsi="Arial" w:cs="Arial"/>
         </w:rPr>
         <w:t>Sensatori</w:t>
       </w:r>
       <w:proofErr w:type="spellEnd"/>
       <w:r>
         <w:rPr>
-          <w:rFonts w:ascii="Arial"/>
-          <w:lang w:val="en-US"/>
-        </w:rPr>
-        <w:t xml:space="preserve"> Ibiza</w:t>
-      </w:r>
-      <w:r>
-        <w:rPr>
-          <w:rFonts w:ascii="Arial"/>
-          <w:lang w:val="en-US"/>
-        </w:rPr>
-        <w:tab/>
-      </w:r>
-      <w:r>
-        <w:rPr>
-          <w:rFonts w:ascii="Arial"/>
-          <w:lang w:val="en-US"/>
-        </w:rPr>
-        <w:tab/>
+          <w:rFonts w:ascii="Arial" w:eastAsia="Arial" w:hAnsi="Arial" w:cs="Arial"/>
+        </w:rPr>
+        <w:t xml:space="preserve"> Ibiza                  </w:t>
       </w:r>
       <w:proofErr w:type="spellStart"/>
       <w:r>
         <w:rPr>
-          <w:rFonts w:ascii="Arial"/>
-          <w:lang w:val="en-US"/>
+          <w:rFonts w:ascii="Arial" w:eastAsia="Arial" w:hAnsi="Arial" w:cs="Arial"/>
         </w:rPr>
         <w:t>Sensatori</w:t>
       </w:r>
       <w:proofErr w:type="spellEnd"/>
       <w:r>
         <w:rPr>
-          <w:rFonts w:ascii="Arial"/>
-          <w:lang w:val="en-US"/>
+          <w:rFonts w:ascii="Arial" w:eastAsia="Arial" w:hAnsi="Arial" w:cs="Arial"/>
         </w:rPr>
         <w:t>/TED GROUP</w:t>
       </w:r>
@@ -735,25 +792,27 @@
     <w:p>
       <w:pPr>
         <w:pStyle w:val="Body"/>
-        <w:spacing w:line="240" w:lineRule="auto"/>
-        <w:rPr>
-          <w:rFonts w:ascii="Arial"/>
-          <w:lang w:val="en-US"/>
-        </w:rPr>
-      </w:pPr>
-      <w:r>
-        <w:rPr>
-          <w:rFonts w:ascii="Arial"/>
-          <w:lang w:val="en-US"/>
-        </w:rPr>
-        <w:t>Resort Director</w:t>
-      </w:r>
-      <w:r>
-        <w:rPr>
-          <w:rFonts w:ascii="Arial"/>
-          <w:lang w:val="en-US"/>
-        </w:rPr>
-        <w:tab/>
+        <w:spacing w:after="0"/>
+        <w:rPr>
+          <w:rFonts w:ascii="Arial" w:eastAsia="Arial" w:hAnsi="Arial" w:cs="Arial"/>
+        </w:rPr>
+      </w:pPr>
+    </w:p>
+    <w:p>
+      <w:pPr>
+        <w:pStyle w:val="Body"/>
+        <w:spacing w:after="0" w:line="240" w:lineRule="auto"/>
+        <w:rPr>
+          <w:rFonts w:ascii="Arial"/>
+          <w:lang w:val="en-US"/>
+        </w:rPr>
+      </w:pPr>
+      <w:r>
+        <w:rPr>
+          <w:rFonts w:ascii="Arial"/>
+          <w:lang w:val="en-US"/>
+        </w:rPr>
+        <w:t xml:space="preserve">Resort Director           </w:t>
       </w:r>
       <w:proofErr w:type="spellStart"/>
       <w:r>
@@ -769,21 +828,7 @@
           <w:rFonts w:ascii="Arial"/>
           <w:lang w:val="en-US"/>
         </w:rPr>
-        <w:t xml:space="preserve"> Crete</w:t>
-      </w:r>
-      <w:r>
-        <w:rPr>
-          <w:rFonts w:ascii="Arial"/>
-          <w:lang w:val="en-US"/>
-        </w:rPr>
-        <w:tab/>
-      </w:r>
-      <w:r>
-        <w:rPr>
-          <w:rFonts w:ascii="Arial"/>
-          <w:lang w:val="en-US"/>
-        </w:rPr>
-        <w:tab/>
+        <w:t xml:space="preserve"> Crete                 </w:t>
       </w:r>
       <w:proofErr w:type="spellStart"/>
       <w:r>
@@ -805,7 +850,17 @@
     <w:p>
       <w:pPr>
         <w:pStyle w:val="Body"/>
-        <w:spacing w:line="240" w:lineRule="auto"/>
+        <w:spacing w:after="0" w:line="240" w:lineRule="auto"/>
+        <w:rPr>
+          <w:rFonts w:ascii="Arial"/>
+          <w:lang w:val="en-US"/>
+        </w:rPr>
+      </w:pPr>
+    </w:p>
+    <w:p>
+      <w:pPr>
+        <w:pStyle w:val="Body"/>
+        <w:spacing w:after="0" w:line="240" w:lineRule="auto"/>
         <w:rPr>
           <w:rFonts w:ascii="Arial" w:eastAsia="Arial" w:hAnsi="Arial" w:cs="Arial"/>
         </w:rPr>
@@ -817,12 +872,16 @@
         </w:rPr>
         <w:t xml:space="preserve">Character &amp; Parade </w:t>
       </w:r>
-      <w:r>
-        <w:rPr>
-          <w:rFonts w:ascii="Arial" w:eastAsia="Arial" w:hAnsi="Arial" w:cs="Arial"/>
-        </w:rPr>
-        <w:br/>
-      </w:r>
+    </w:p>
+    <w:p>
+      <w:pPr>
+        <w:pStyle w:val="Body"/>
+        <w:spacing w:after="0" w:line="240" w:lineRule="auto"/>
+        <w:rPr>
+          <w:rFonts w:ascii="Arial"/>
+          <w:lang w:val="en-US"/>
+        </w:rPr>
+      </w:pPr>
       <w:r>
         <w:rPr>
           <w:rFonts w:ascii="Arial"/>
@@ -858,28 +917,25 @@
           <w:lang w:val="en-US"/>
         </w:rPr>
         <w:tab/>
-      </w:r>
-      <w:r>
-        <w:rPr>
-          <w:rFonts w:ascii="Arial"/>
-          <w:lang w:val="en-US"/>
-        </w:rPr>
-        <w:tab/>
-      </w:r>
-      <w:r>
-        <w:rPr>
-          <w:rFonts w:ascii="Arial"/>
-          <w:lang w:val="en-US"/>
-        </w:rPr>
-        <w:t>Disney</w:t>
-      </w:r>
-    </w:p>
-    <w:p>
-      <w:pPr>
-        <w:pStyle w:val="Body"/>
-        <w:spacing w:line="240" w:lineRule="auto"/>
-        <w:rPr>
-          <w:rFonts w:ascii="Arial" w:eastAsia="Arial" w:hAnsi="Arial" w:cs="Arial"/>
+        <w:t xml:space="preserve">       Disney</w:t>
+      </w:r>
+    </w:p>
+    <w:p>
+      <w:pPr>
+        <w:pStyle w:val="Body"/>
+        <w:spacing w:after="0" w:line="240" w:lineRule="auto"/>
+        <w:rPr>
+          <w:rFonts w:ascii="Arial" w:eastAsia="Arial" w:hAnsi="Arial" w:cs="Arial"/>
+        </w:rPr>
+      </w:pPr>
+    </w:p>
+    <w:p>
+      <w:pPr>
+        <w:pStyle w:val="Body"/>
+        <w:spacing w:after="0" w:line="240" w:lineRule="auto"/>
+        <w:rPr>
+          <w:rFonts w:ascii="Arial"/>
+          <w:lang w:val="en-US"/>
         </w:rPr>
       </w:pPr>
       <w:r>
@@ -917,6 +973,113 @@
           <w:lang w:val="en-US"/>
         </w:rPr>
         <w:tab/>
+        <w:t xml:space="preserve">       R&amp;R Productions</w:t>
+      </w:r>
+    </w:p>
+    <w:p>
+      <w:pPr>
+        <w:pStyle w:val="Body"/>
+        <w:spacing w:after="0" w:line="240" w:lineRule="auto"/>
+        <w:rPr>
+          <w:rFonts w:ascii="Arial" w:eastAsia="Arial" w:hAnsi="Arial" w:cs="Arial"/>
+        </w:rPr>
+      </w:pPr>
+    </w:p>
+    <w:p>
+      <w:pPr>
+        <w:pStyle w:val="Body"/>
+        <w:spacing w:after="0" w:line="240" w:lineRule="auto"/>
+        <w:rPr>
+          <w:rFonts w:ascii="Arial"/>
+          <w:lang w:val="en-US"/>
+        </w:rPr>
+      </w:pPr>
+      <w:r>
+        <w:rPr>
+          <w:rFonts w:ascii="Arial"/>
+          <w:lang w:val="en-US"/>
+        </w:rPr>
+        <w:t>Dancer                        Fitness DVD                      Dancer Body 15, Kirsty Sparks</w:t>
+      </w:r>
+    </w:p>
+    <w:p>
+      <w:pPr>
+        <w:pStyle w:val="Body"/>
+        <w:spacing w:after="0" w:line="240" w:lineRule="auto"/>
+        <w:rPr>
+          <w:rFonts w:ascii="Arial" w:eastAsia="Arial" w:hAnsi="Arial" w:cs="Arial"/>
+        </w:rPr>
+      </w:pPr>
+    </w:p>
+    <w:p>
+      <w:pPr>
+        <w:pStyle w:val="Body"/>
+        <w:spacing w:after="0" w:line="240" w:lineRule="auto"/>
+        <w:rPr>
+          <w:rFonts w:ascii="Arial"/>
+          <w:lang w:val="it-IT"/>
+        </w:rPr>
+      </w:pPr>
+      <w:r>
+        <w:rPr>
+          <w:rFonts w:ascii="Arial"/>
+        </w:rPr>
+        <w:t xml:space="preserve">Dancer                        Move It! 2014                    </w:t>
+      </w:r>
+      <w:r>
+        <w:rPr>
+          <w:rFonts w:ascii="Arial"/>
+          <w:lang w:val="en-US"/>
+        </w:rPr>
+        <w:t xml:space="preserve"> </w:t>
+      </w:r>
+      <w:r>
+        <w:rPr>
+          <w:rFonts w:ascii="Arial"/>
+          <w:lang w:val="it-IT"/>
+        </w:rPr>
+        <w:t>Kane Ricca</w:t>
+      </w:r>
+    </w:p>
+    <w:p>
+      <w:pPr>
+        <w:pStyle w:val="Body"/>
+        <w:spacing w:after="0" w:line="240" w:lineRule="auto"/>
+        <w:rPr>
+          <w:rFonts w:ascii="Arial" w:eastAsia="Arial" w:hAnsi="Arial" w:cs="Arial"/>
+        </w:rPr>
+      </w:pPr>
+    </w:p>
+    <w:p>
+      <w:pPr>
+        <w:pStyle w:val="Body"/>
+        <w:spacing w:line="240" w:lineRule="auto"/>
+        <w:rPr>
+          <w:rFonts w:ascii="Arial" w:eastAsia="Arial" w:hAnsi="Arial" w:cs="Arial"/>
+        </w:rPr>
+      </w:pPr>
+      <w:r>
+        <w:rPr>
+          <w:rFonts w:ascii="Arial"/>
+          <w:lang w:val="en-US"/>
+        </w:rPr>
+        <w:t xml:space="preserve">Company/Swing         Jack and the Beanstalk      Matthew </w:t>
+      </w:r>
+      <w:proofErr w:type="spellStart"/>
+      <w:r>
+        <w:rPr>
+          <w:rFonts w:ascii="Arial"/>
+          <w:lang w:val="en-US"/>
+        </w:rPr>
+        <w:t>Ashforde</w:t>
+      </w:r>
+      <w:proofErr w:type="spellEnd"/>
+      <w:r>
+        <w:rPr>
+          <w:rFonts w:ascii="Arial"/>
+          <w:lang w:val="en-US"/>
+        </w:rPr>
+        <w:t xml:space="preserve">, Hayley-Jane  </w:t>
       </w:r>
       <w:r>
         <w:rPr>
@@ -930,8 +1093,84 @@
           <w:rFonts w:ascii="Arial"/>
           <w:lang w:val="en-US"/>
         </w:rPr>
-        <w:t>R&amp;R Productions</w:t>
-      </w:r>
+        <w:tab/>
+      </w:r>
+      <w:r>
+        <w:rPr>
+          <w:rFonts w:ascii="Arial"/>
+          <w:lang w:val="en-US"/>
+        </w:rPr>
+        <w:tab/>
+      </w:r>
+      <w:r>
+        <w:rPr>
+          <w:rFonts w:ascii="Arial"/>
+          <w:lang w:val="en-US"/>
+        </w:rPr>
+        <w:tab/>
+      </w:r>
+      <w:r>
+        <w:rPr>
+          <w:rFonts w:ascii="Arial"/>
+          <w:lang w:val="en-US"/>
+        </w:rPr>
+        <w:tab/>
+      </w:r>
+      <w:r>
+        <w:rPr>
+          <w:rFonts w:ascii="Arial"/>
+          <w:lang w:val="en-US"/>
+        </w:rPr>
+        <w:tab/>
+      </w:r>
+      <w:r>
+        <w:rPr>
+          <w:rFonts w:ascii="Arial"/>
+          <w:lang w:val="en-US"/>
+        </w:rPr>
+        <w:tab/>
+        <w:t xml:space="preserve">       Simmons, Paul Holman Associates</w:t>
+      </w:r>
+    </w:p>
+    <w:p>
+      <w:pPr>
+        <w:pBdr>
+          <w:top w:val="none" w:sz="0" w:space="0" w:color="auto"/>
+          <w:left w:val="none" w:sz="0" w:space="0" w:color="auto"/>
+          <w:bottom w:val="none" w:sz="0" w:space="0" w:color="auto"/>
+          <w:right w:val="none" w:sz="0" w:space="0" w:color="auto"/>
+          <w:between w:val="none" w:sz="0" w:space="0" w:color="auto"/>
+          <w:bar w:val="none" w:sz="0" w:color="auto"/>
+        </w:pBdr>
+        <w:shd w:val="clear" w:color="auto" w:fill="FFFFFF"/>
+        <w:tabs>
+          <w:tab w:val="left" w:pos="916"/>
+          <w:tab w:val="left" w:pos="1832"/>
+          <w:tab w:val="left" w:pos="2748"/>
+          <w:tab w:val="left" w:pos="3664"/>
+          <w:tab w:val="left" w:pos="4580"/>
+          <w:tab w:val="left" w:pos="5496"/>
+          <w:tab w:val="left" w:pos="6412"/>
+          <w:tab w:val="left" w:pos="7328"/>
+          <w:tab w:val="left" w:pos="8244"/>
+          <w:tab w:val="left" w:pos="9160"/>
+          <w:tab w:val="left" w:pos="10076"/>
+          <w:tab w:val="left" w:pos="10992"/>
+          <w:tab w:val="left" w:pos="11908"/>
+          <w:tab w:val="left" w:pos="12824"/>
+          <w:tab w:val="left" w:pos="13740"/>
+          <w:tab w:val="left" w:pos="14656"/>
+        </w:tabs>
+        <w:spacing w:line="320" w:lineRule="atLeast"/>
+        <w:rPr>
+          <w:rFonts w:ascii="Arial" w:eastAsia="Times New Roman" w:hAnsi="Arial" w:cs="Arial"/>
+          <w:color w:val="000000" w:themeColor="text1"/>
+          <w:sz w:val="22"/>
+          <w:szCs w:val="22"/>
+          <w:bdr w:val="none" w:sz="0" w:space="0" w:color="auto"/>
+          <w:lang w:val="en-GB" w:eastAsia="en-GB"/>
+        </w:rPr>
+      </w:pPr>
     </w:p>
     <w:p>
       <w:pPr>
@@ -941,365 +1180,10 @@
           <w:rFonts w:ascii="Arial" w:eastAsia="Arial" w:hAnsi="Arial" w:cs="Arial"/>
         </w:rPr>
       </w:pPr>
-      <w:r>
-        <w:rPr>
-          <w:rFonts w:ascii="Arial"/>
-          <w:lang w:val="en-US"/>
-        </w:rPr>
-        <w:t>Dancer                        Fitness DVD</w:t>
-      </w:r>
-      <w:r>
-        <w:rPr>
-          <w:rFonts w:ascii="Arial"/>
-          <w:lang w:val="en-US"/>
-        </w:rPr>
-        <w:tab/>
-      </w:r>
-      <w:r>
-        <w:rPr>
-          <w:rFonts w:ascii="Arial"/>
-          <w:lang w:val="en-US"/>
-        </w:rPr>
-        <w:tab/>
-      </w:r>
-      <w:r>
-        <w:rPr>
-          <w:rFonts w:ascii="Arial"/>
-          <w:lang w:val="en-US"/>
-        </w:rPr>
-        <w:tab/>
-      </w:r>
-      <w:r>
-        <w:rPr>
-          <w:rFonts w:ascii="Arial"/>
-          <w:lang w:val="en-US"/>
-        </w:rPr>
-        <w:t>Dancer Body 15, Kirsty Sparks</w:t>
-      </w:r>
-    </w:p>
-    <w:p>
-      <w:pPr>
-        <w:pStyle w:val="Body"/>
-        <w:spacing w:line="240" w:lineRule="auto"/>
-        <w:rPr>
-          <w:rFonts w:ascii="Arial" w:eastAsia="Arial" w:hAnsi="Arial" w:cs="Arial"/>
-        </w:rPr>
-      </w:pPr>
-      <w:r>
-        <w:rPr>
-          <w:rFonts w:ascii="Arial"/>
-        </w:rPr>
-        <w:t xml:space="preserve">Dancer      </w:t>
-      </w:r>
-      <w:r>
-        <w:rPr>
-          <w:rFonts w:ascii="Arial"/>
-        </w:rPr>
-        <w:t xml:space="preserve">                  Move It! 2014</w:t>
-      </w:r>
-      <w:r>
-        <w:rPr>
-          <w:rFonts w:ascii="Arial"/>
-        </w:rPr>
-        <w:tab/>
-      </w:r>
-      <w:r>
-        <w:rPr>
-          <w:rFonts w:ascii="Arial"/>
-        </w:rPr>
-        <w:tab/>
-      </w:r>
-      <w:r>
-        <w:rPr>
-          <w:rFonts w:ascii="Arial"/>
-        </w:rPr>
-        <w:tab/>
-      </w:r>
-      <w:r>
-        <w:rPr>
-          <w:rFonts w:ascii="Arial"/>
-          <w:lang w:val="it-IT"/>
-        </w:rPr>
-        <w:t>Kane Ricca</w:t>
-      </w:r>
-    </w:p>
-    <w:p>
-      <w:pPr>
-        <w:pStyle w:val="Body"/>
-        <w:spacing w:line="240" w:lineRule="auto"/>
-        <w:rPr>
-          <w:rFonts w:ascii="Arial" w:eastAsia="Arial" w:hAnsi="Arial" w:cs="Arial"/>
-        </w:rPr>
-      </w:pPr>
-      <w:r>
-        <w:rPr>
-          <w:rFonts w:ascii="Arial"/>
-          <w:lang w:val="en-US"/>
-        </w:rPr>
-        <w:t>Company/Swing</w:t>
-      </w:r>
-      <w:r>
-        <w:rPr>
-          <w:rFonts w:ascii="Arial"/>
-          <w:lang w:val="en-US"/>
-        </w:rPr>
-        <w:tab/>
-      </w:r>
-      <w:bookmarkStart w:id="0" w:name="_GoBack"/>
-      <w:bookmarkEnd w:id="0"/>
-      <w:r>
-        <w:rPr>
-          <w:rFonts w:ascii="Arial"/>
-          <w:lang w:val="en-US"/>
-        </w:rPr>
-        <w:t>Jack and the Beanstalk</w:t>
-      </w:r>
-      <w:r>
-        <w:rPr>
-          <w:rFonts w:ascii="Arial"/>
-          <w:lang w:val="en-US"/>
-        </w:rPr>
-        <w:tab/>
-      </w:r>
-      <w:r>
-        <w:rPr>
-          <w:rFonts w:ascii="Arial"/>
-          <w:lang w:val="en-US"/>
-        </w:rPr>
-        <w:t xml:space="preserve">Matthew </w:t>
-      </w:r>
-      <w:proofErr w:type="spellStart"/>
-      <w:r>
-        <w:rPr>
-          <w:rFonts w:ascii="Arial"/>
-          <w:lang w:val="en-US"/>
-        </w:rPr>
-        <w:t>Ashfo</w:t>
-      </w:r>
-      <w:r>
-        <w:rPr>
-          <w:rFonts w:ascii="Arial"/>
-          <w:lang w:val="en-US"/>
-        </w:rPr>
-        <w:t>rde</w:t>
-      </w:r>
-      <w:proofErr w:type="spellEnd"/>
-      <w:r>
-        <w:rPr>
-          <w:rFonts w:ascii="Arial"/>
-          <w:lang w:val="en-US"/>
-        </w:rPr>
-        <w:t xml:space="preserve">, Hayley-Jane  </w:t>
-      </w:r>
-      <w:r>
-        <w:rPr>
-          <w:rFonts w:ascii="Arial"/>
-          <w:lang w:val="en-US"/>
-        </w:rPr>
-        <w:tab/>
-      </w:r>
-      <w:r>
-        <w:rPr>
-          <w:rFonts w:ascii="Arial"/>
-          <w:lang w:val="en-US"/>
-        </w:rPr>
-        <w:tab/>
-      </w:r>
-      <w:r>
-        <w:rPr>
-          <w:rFonts w:ascii="Arial"/>
-          <w:lang w:val="en-US"/>
-        </w:rPr>
-        <w:tab/>
-      </w:r>
-      <w:r>
-        <w:rPr>
-          <w:rFonts w:ascii="Arial"/>
-          <w:lang w:val="en-US"/>
-        </w:rPr>
-        <w:tab/>
-      </w:r>
-      <w:r>
-        <w:rPr>
-          <w:rFonts w:ascii="Arial"/>
-          <w:lang w:val="en-US"/>
-        </w:rPr>
-        <w:tab/>
-      </w:r>
-      <w:r>
-        <w:rPr>
-          <w:rFonts w:ascii="Arial"/>
-          <w:lang w:val="en-US"/>
-        </w:rPr>
-        <w:tab/>
-      </w:r>
-      <w:r>
-        <w:rPr>
-          <w:rFonts w:ascii="Arial"/>
-          <w:lang w:val="en-US"/>
-        </w:rPr>
-        <w:tab/>
-      </w:r>
-      <w:r>
-        <w:rPr>
-          <w:rFonts w:ascii="Arial"/>
-          <w:lang w:val="en-US"/>
-        </w:rPr>
-        <w:tab/>
-      </w:r>
-      <w:r>
-        <w:rPr>
-          <w:rFonts w:ascii="Arial"/>
-          <w:lang w:val="en-US"/>
-        </w:rPr>
-        <w:t>Simmons, Paul Holman Associates</w:t>
-      </w:r>
-    </w:p>
-    <w:p>
-      <w:pPr>
-        <w:pStyle w:val="Body"/>
-        <w:spacing w:line="240" w:lineRule="auto"/>
-        <w:ind w:right="-52"/>
-        <w:rPr>
-          <w:rFonts w:ascii="Arial"/>
-          <w:lang w:val="en-US"/>
-        </w:rPr>
-      </w:pPr>
-      <w:r>
-        <w:rPr>
-          <w:rFonts w:ascii="Arial"/>
-          <w:lang w:val="en-US"/>
-        </w:rPr>
-        <w:t>Choreographer</w:t>
-      </w:r>
-      <w:r>
-        <w:rPr>
-          <w:rFonts w:ascii="Arial"/>
-          <w:lang w:val="en-US"/>
-        </w:rPr>
-        <w:tab/>
-      </w:r>
-      <w:r>
-        <w:rPr>
-          <w:rFonts w:ascii="Arial"/>
-          <w:lang w:val="en-US"/>
-        </w:rPr>
-        <w:t>Guildford Grooves</w:t>
-      </w:r>
-      <w:r>
-        <w:rPr>
-          <w:rFonts w:ascii="Arial"/>
-          <w:lang w:val="en-US"/>
-        </w:rPr>
-        <w:tab/>
-      </w:r>
-      <w:r>
-        <w:rPr>
-          <w:rFonts w:ascii="Arial"/>
-          <w:lang w:val="en-US"/>
-        </w:rPr>
-        <w:tab/>
-      </w:r>
-      <w:r>
-        <w:rPr>
-          <w:rFonts w:ascii="Arial"/>
-          <w:lang w:val="en-US"/>
-        </w:rPr>
-        <w:t>Guildfo</w:t>
-      </w:r>
-      <w:r>
-        <w:rPr>
-          <w:rFonts w:ascii="Arial"/>
-          <w:lang w:val="en-US"/>
-        </w:rPr>
-        <w:t xml:space="preserve">rd Grooves/Surrey </w:t>
-      </w:r>
-      <w:proofErr w:type="spellStart"/>
-      <w:r>
-        <w:rPr>
-          <w:rFonts w:ascii="Arial"/>
-          <w:lang w:val="en-US"/>
-        </w:rPr>
-        <w:t>C</w:t>
-      </w:r>
-      <w:r>
-        <w:rPr>
-          <w:rFonts w:ascii="Arial"/>
-          <w:lang w:val="en-US"/>
-        </w:rPr>
-        <w:t>.Council</w:t>
-      </w:r>
-      <w:proofErr w:type="spellEnd"/>
-    </w:p>
-    <w:p>
-      <w:pPr>
-        <w:pStyle w:val="Body"/>
-        <w:spacing w:line="240" w:lineRule="auto"/>
-        <w:rPr>
-          <w:rFonts w:ascii="Arial" w:eastAsia="Arial" w:hAnsi="Arial" w:cs="Arial"/>
-        </w:rPr>
-      </w:pPr>
-      <w:r>
-        <w:rPr>
-          <w:rFonts w:ascii="Arial"/>
-          <w:lang w:val="en-US"/>
-        </w:rPr>
-        <w:t>Ass</w:t>
-      </w:r>
-      <w:r>
-        <w:rPr>
-          <w:rFonts w:ascii="Arial"/>
-          <w:lang w:val="en-US"/>
-        </w:rPr>
-        <w:t>istant Director</w:t>
-      </w:r>
-      <w:r>
-        <w:rPr>
-          <w:rFonts w:ascii="Arial"/>
-          <w:lang w:val="en-US"/>
-        </w:rPr>
-        <w:tab/>
-        <w:t>Rio!</w:t>
-      </w:r>
-      <w:r>
-        <w:rPr>
-          <w:rFonts w:ascii="Arial"/>
-          <w:lang w:val="en-US"/>
-        </w:rPr>
-        <w:tab/>
-      </w:r>
-      <w:r>
-        <w:rPr>
-          <w:rFonts w:ascii="Arial"/>
-          <w:lang w:val="en-US"/>
-        </w:rPr>
-        <w:tab/>
-      </w:r>
-      <w:r>
-        <w:rPr>
-          <w:rFonts w:ascii="Arial"/>
-          <w:lang w:val="en-US"/>
-        </w:rPr>
-        <w:tab/>
-      </w:r>
-      <w:r>
-        <w:rPr>
-          <w:rFonts w:ascii="Arial"/>
-          <w:lang w:val="en-US"/>
-        </w:rPr>
-        <w:tab/>
-      </w:r>
-      <w:r>
-        <w:rPr>
-          <w:rFonts w:ascii="Arial"/>
-          <w:lang w:val="en-US"/>
-        </w:rPr>
-        <w:t>Kerry Ledger School of Dance</w:t>
-      </w:r>
     </w:p>
     <w:sectPr>
-      <w:headerReference w:type="default" r:id="rId8"/>
-      <w:footerReference w:type="default" r:id="rId9"/>
+      <w:headerReference w:type="default" r:id="rId9"/>
+      <w:footerReference w:type="default" r:id="rId10"/>
       <w:pgSz w:w="11900" w:h="16840"/>
       <w:pgMar w:top="1440" w:right="1440" w:bottom="1440" w:left="1440" w:header="708" w:footer="708" w:gutter="0"/>
       <w:cols w:space="720"/>
@@ -1309,7 +1193,7 @@
 </file>
 
 <file path=word/endnotes.xml><?xml version="1.0" encoding="utf-8"?>
-<w:endnotes xmlns:wpc="http://schemas.microsoft.com/office/word/2010/wordprocessingCanvas" xmlns:mo="http://schemas.microsoft.com/office/mac/office/2008/main" xmlns:mc="http://schemas.openxmlformats.org/markup-compatibility/2006" xmlns:mv="urn:schemas-microsoft-com:mac:vml" xmlns:o="urn:schemas-microsoft-com:office:office" xmlns:r="http://schemas.openxmlformats.org/officeDocument/2006/relationships" xmlns:m="http://schemas.openxmlformats.org/officeDocument/2006/math" xmlns:v="urn:schemas-microsoft-com:vml" xmlns:wp14="http://schemas.microsoft.com/office/word/2010/wordprocessingDrawing" xmlns:wp="http://schemas.openxmlformats.org/drawingml/2006/wordprocessingDrawing" xmlns:w10="urn:schemas-microsoft-com:office:word" xmlns:w="http://schemas.openxmlformats.org/wordprocessingml/2006/main" xmlns:w14="http://schemas.microsoft.com/office/word/2010/wordml" xmlns:wpg="http://schemas.microsoft.com/office/word/2010/wordprocessingGroup" xmlns:wpi="http://schemas.microsoft.com/office/word/2010/wordprocessingInk" xmlns:wne="http://schemas.microsoft.com/office/word/2006/wordml" xmlns:wps="http://schemas.microsoft.com/office/word/2010/wordprocessingShape" mc:Ignorable="w14 wp14">
+<w:endnotes xmlns:wpc="http://schemas.microsoft.com/office/word/2010/wordprocessingCanvas" xmlns:mc="http://schemas.openxmlformats.org/markup-compatibility/2006" xmlns:o="urn:schemas-microsoft-com:office:office" xmlns:r="http://schemas.openxmlformats.org/officeDocument/2006/relationships" xmlns:m="http://schemas.openxmlformats.org/officeDocument/2006/math" xmlns:v="urn:schemas-microsoft-com:vml" xmlns:wp14="http://schemas.microsoft.com/office/word/2010/wordprocessingDrawing" xmlns:wp="http://schemas.openxmlformats.org/drawingml/2006/wordprocessingDrawing" xmlns:w10="urn:schemas-microsoft-com:office:word" xmlns:w="http://schemas.openxmlformats.org/wordprocessingml/2006/main" xmlns:w14="http://schemas.microsoft.com/office/word/2010/wordml" xmlns:wpg="http://schemas.microsoft.com/office/word/2010/wordprocessingGroup" xmlns:wpi="http://schemas.microsoft.com/office/word/2010/wordprocessingInk" xmlns:wne="http://schemas.microsoft.com/office/word/2006/wordml" xmlns:wps="http://schemas.microsoft.com/office/word/2010/wordprocessingShape" mc:Ignorable="w14 wp14">
   <w:endnote w:type="separator" w:id="-1">
     <w:p>
       <w:r>
@@ -1328,7 +1212,7 @@
 </file>
 
 <file path=word/footer1.xml><?xml version="1.0" encoding="utf-8"?>
-<w:ftr xmlns:wpc="http://schemas.microsoft.com/office/word/2010/wordprocessingCanvas" xmlns:mo="http://schemas.microsoft.com/office/mac/office/2008/main" xmlns:mc="http://schemas.openxmlformats.org/markup-compatibility/2006" xmlns:mv="urn:schemas-microsoft-com:mac:vml" xmlns:o="urn:schemas-microsoft-com:office:office" xmlns:r="http://schemas.openxmlformats.org/officeDocument/2006/relationships" xmlns:m="http://schemas.openxmlformats.org/officeDocument/2006/math" xmlns:v="urn:schemas-microsoft-com:vml" xmlns:wp14="http://schemas.microsoft.com/office/word/2010/wordprocessingDrawing" xmlns:wp="http://schemas.openxmlformats.org/drawingml/2006/wordprocessingDrawing" xmlns:w10="urn:schemas-microsoft-com:office:word" xmlns:w="http://schemas.openxmlformats.org/wordprocessingml/2006/main" xmlns:w14="http://schemas.microsoft.com/office/word/2010/wordml" xmlns:wpg="http://schemas.microsoft.com/office/word/2010/wordprocessingGroup" xmlns:wpi="http://schemas.microsoft.com/office/word/2010/wordprocessingInk" xmlns:wne="http://schemas.microsoft.com/office/word/2006/wordml" xmlns:wps="http://schemas.microsoft.com/office/word/2010/wordprocessingShape" mc:Ignorable="w14 wp14">
+<w:ftr xmlns:wpc="http://schemas.microsoft.com/office/word/2010/wordprocessingCanvas" xmlns:mc="http://schemas.openxmlformats.org/markup-compatibility/2006" xmlns:o="urn:schemas-microsoft-com:office:office" xmlns:r="http://schemas.openxmlformats.org/officeDocument/2006/relationships" xmlns:m="http://schemas.openxmlformats.org/officeDocument/2006/math" xmlns:v="urn:schemas-microsoft-com:vml" xmlns:wp14="http://schemas.microsoft.com/office/word/2010/wordprocessingDrawing" xmlns:wp="http://schemas.openxmlformats.org/drawingml/2006/wordprocessingDrawing" xmlns:w10="urn:schemas-microsoft-com:office:word" xmlns:w="http://schemas.openxmlformats.org/wordprocessingml/2006/main" xmlns:w14="http://schemas.microsoft.com/office/word/2010/wordml" xmlns:wpg="http://schemas.microsoft.com/office/word/2010/wordprocessingGroup" xmlns:wpi="http://schemas.microsoft.com/office/word/2010/wordprocessingInk" xmlns:wne="http://schemas.microsoft.com/office/word/2006/wordml" xmlns:wps="http://schemas.microsoft.com/office/word/2010/wordprocessingShape" mc:Ignorable="w14 wp14">
   <w:p>
     <w:pPr>
       <w:pStyle w:val="HeaderFooter"/>
@@ -1338,7 +1222,7 @@
 </file>
 
 <file path=word/footnotes.xml><?xml version="1.0" encoding="utf-8"?>
-<w:footnotes xmlns:wpc="http://schemas.microsoft.com/office/word/2010/wordprocessingCanvas" xmlns:mo="http://schemas.microsoft.com/office/mac/office/2008/main" xmlns:mc="http://schemas.openxmlformats.org/markup-compatibility/2006" xmlns:mv="urn:schemas-microsoft-com:mac:vml" xmlns:o="urn:schemas-microsoft-com:office:office" xmlns:r="http://schemas.openxmlformats.org/officeDocument/2006/relationships" xmlns:m="http://schemas.openxmlformats.org/officeDocument/2006/math" xmlns:v="urn:schemas-microsoft-com:vml" xmlns:wp14="http://schemas.microsoft.com/office/word/2010/wordprocessingDrawing" xmlns:wp="http://schemas.openxmlformats.org/drawingml/2006/wordprocessingDrawing" xmlns:w10="urn:schemas-microsoft-com:office:word" xmlns:w="http://schemas.openxmlformats.org/wordprocessingml/2006/main" xmlns:w14="http://schemas.microsoft.com/office/word/2010/wordml" xmlns:wpg="http://schemas.microsoft.com/office/word/2010/wordprocessingGroup" xmlns:wpi="http://schemas.microsoft.com/office/word/2010/wordprocessingInk" xmlns:wne="http://schemas.microsoft.com/office/word/2006/wordml" xmlns:wps="http://schemas.microsoft.com/office/word/2010/wordprocessingShape" mc:Ignorable="w14 wp14">
+<w:footnotes xmlns:wpc="http://schemas.microsoft.com/office/word/2010/wordprocessingCanvas" xmlns:mc="http://schemas.openxmlformats.org/markup-compatibility/2006" xmlns:o="urn:schemas-microsoft-com:office:office" xmlns:r="http://schemas.openxmlformats.org/officeDocument/2006/relationships" xmlns:m="http://schemas.openxmlformats.org/officeDocument/2006/math" xmlns:v="urn:schemas-microsoft-com:vml" xmlns:wp14="http://schemas.microsoft.com/office/word/2010/wordprocessingDrawing" xmlns:wp="http://schemas.openxmlformats.org/drawingml/2006/wordprocessingDrawing" xmlns:w10="urn:schemas-microsoft-com:office:word" xmlns:w="http://schemas.openxmlformats.org/wordprocessingml/2006/main" xmlns:w14="http://schemas.microsoft.com/office/word/2010/wordml" xmlns:wpg="http://schemas.microsoft.com/office/word/2010/wordprocessingGroup" xmlns:wpi="http://schemas.microsoft.com/office/word/2010/wordprocessingInk" xmlns:wne="http://schemas.microsoft.com/office/word/2006/wordml" xmlns:wps="http://schemas.microsoft.com/office/word/2010/wordprocessingShape" mc:Ignorable="w14 wp14">
   <w:footnote w:type="separator" w:id="-1">
     <w:p>
       <w:r>
@@ -1357,7 +1241,7 @@
 </file>
 
 <file path=word/header1.xml><?xml version="1.0" encoding="utf-8"?>
-<w:hdr xmlns:wpc="http://schemas.microsoft.com/office/word/2010/wordprocessingCanvas" xmlns:mo="http://schemas.microsoft.com/office/mac/office/2008/main" xmlns:mc="http://schemas.openxmlformats.org/markup-compatibility/2006" xmlns:mv="urn:schemas-microsoft-com:mac:vml" xmlns:o="urn:schemas-microsoft-com:office:office" xmlns:r="http://schemas.openxmlformats.org/officeDocument/2006/relationships" xmlns:m="http://schemas.openxmlformats.org/officeDocument/2006/math" xmlns:v="urn:schemas-microsoft-com:vml" xmlns:wp14="http://schemas.microsoft.com/office/word/2010/wordprocessingDrawing" xmlns:wp="http://schemas.openxmlformats.org/drawingml/2006/wordprocessingDrawing" xmlns:w10="urn:schemas-microsoft-com:office:word" xmlns:w="http://schemas.openxmlformats.org/wordprocessingml/2006/main" xmlns:w14="http://schemas.microsoft.com/office/word/2010/wordml" xmlns:wpg="http://schemas.microsoft.com/office/word/2010/wordprocessingGroup" xmlns:wpi="http://schemas.microsoft.com/office/word/2010/wordprocessingInk" xmlns:wne="http://schemas.microsoft.com/office/word/2006/wordml" xmlns:wps="http://schemas.microsoft.com/office/word/2010/wordprocessingShape" mc:Ignorable="w14 wp14">
+<w:hdr xmlns:wpc="http://schemas.microsoft.com/office/word/2010/wordprocessingCanvas" xmlns:mc="http://schemas.openxmlformats.org/markup-compatibility/2006" xmlns:o="urn:schemas-microsoft-com:office:office" xmlns:r="http://schemas.openxmlformats.org/officeDocument/2006/relationships" xmlns:m="http://schemas.openxmlformats.org/officeDocument/2006/math" xmlns:v="urn:schemas-microsoft-com:vml" xmlns:wp14="http://schemas.microsoft.com/office/word/2010/wordprocessingDrawing" xmlns:wp="http://schemas.openxmlformats.org/drawingml/2006/wordprocessingDrawing" xmlns:w10="urn:schemas-microsoft-com:office:word" xmlns:w="http://schemas.openxmlformats.org/wordprocessingml/2006/main" xmlns:w14="http://schemas.microsoft.com/office/word/2010/wordml" xmlns:wpg="http://schemas.microsoft.com/office/word/2010/wordprocessingGroup" xmlns:wpi="http://schemas.microsoft.com/office/word/2010/wordprocessingInk" xmlns:wne="http://schemas.microsoft.com/office/word/2006/wordml" xmlns:wps="http://schemas.microsoft.com/office/word/2010/wordprocessingShape" mc:Ignorable="w14 wp14">
   <w:p>
     <w:pPr>
       <w:pStyle w:val="HeaderFooter"/>
@@ -1389,7 +1273,7 @@
       </w:pPr>
     </w:pPrDefault>
   </w:docDefaults>
-  <w:latentStyles w:defLockedState="0" w:defUIPriority="99" w:defSemiHidden="1" w:defUnhideWhenUsed="1" w:defQFormat="0" w:count="276">
+  <w:latentStyles w:defLockedState="0" w:defUIPriority="99" w:defSemiHidden="1" w:defUnhideWhenUsed="1" w:defQFormat="0" w:count="267">
     <w:lsdException w:name="Normal" w:semiHidden="0" w:uiPriority="0" w:unhideWhenUsed="0" w:qFormat="1"/>
     <w:lsdException w:name="heading 1" w:semiHidden="0" w:uiPriority="9" w:unhideWhenUsed="0" w:qFormat="1"/>
     <w:lsdException w:name="heading 2" w:uiPriority="9" w:qFormat="1"/>
@@ -1596,11 +1480,39 @@
       <w:u w:color="000000"/>
     </w:rPr>
   </w:style>
+  <w:style w:type="paragraph" w:styleId="BalloonText">
+    <w:name w:val="Balloon Text"/>
+    <w:basedOn w:val="Normal"/>
+    <w:link w:val="BalloonTextChar"/>
+    <w:uiPriority w:val="99"/>
+    <w:semiHidden/>
+    <w:unhideWhenUsed/>
+    <w:rsid w:val="00062C7F"/>
+    <w:rPr>
+      <w:rFonts w:ascii="Tahoma" w:hAnsi="Tahoma" w:cs="Tahoma"/>
+      <w:sz w:val="16"/>
+      <w:szCs w:val="16"/>
+    </w:rPr>
+  </w:style>
+  <w:style w:type="character" w:customStyle="1" w:styleId="BalloonTextChar">
+    <w:name w:val="Balloon Text Char"/>
+    <w:basedOn w:val="DefaultParagraphFont"/>
+    <w:link w:val="BalloonText"/>
+    <w:uiPriority w:val="99"/>
+    <w:semiHidden/>
+    <w:rsid w:val="00062C7F"/>
+    <w:rPr>
+      <w:rFonts w:ascii="Tahoma" w:hAnsi="Tahoma" w:cs="Tahoma"/>
+      <w:sz w:val="16"/>
+      <w:szCs w:val="16"/>
+      <w:lang w:val="en-US" w:eastAsia="en-US"/>
+    </w:rPr>
+  </w:style>
 </w:styles>
 </file>
 
 <file path=word/stylesWithEffects.xml><?xml version="1.0" encoding="utf-8"?>
-<w:styles xmlns:wpc="http://schemas.microsoft.com/office/word/2010/wordprocessingCanvas" xmlns:mo="http://schemas.microsoft.com/office/mac/office/2008/main" xmlns:mc="http://schemas.openxmlformats.org/markup-compatibility/2006" xmlns:mv="urn:schemas-microsoft-com:mac:vml" xmlns:o="urn:schemas-microsoft-com:office:office" xmlns:r="http://schemas.openxmlformats.org/officeDocument/2006/relationships" xmlns:m="http://schemas.openxmlformats.org/officeDocument/2006/math" xmlns:v="urn:schemas-microsoft-com:vml" xmlns:wp14="http://schemas.microsoft.com/office/word/2010/wordprocessingDrawing" xmlns:wp="http://schemas.openxmlformats.org/drawingml/2006/wordprocessingDrawing" xmlns:w10="urn:schemas-microsoft-com:office:word" xmlns:w="http://schemas.openxmlformats.org/wordprocessingml/2006/main" xmlns:w14="http://schemas.microsoft.com/office/word/2010/wordml" xmlns:wpg="http://schemas.microsoft.com/office/word/2010/wordprocessingGroup" xmlns:wpi="http://schemas.microsoft.com/office/word/2010/wordprocessingInk" xmlns:wne="http://schemas.microsoft.com/office/word/2006/wordml" xmlns:wps="http://schemas.microsoft.com/office/word/2010/wordprocessingShape" mc:Ignorable="w14 wp14">
+<w:styles xmlns:wpc="http://schemas.microsoft.com/office/word/2010/wordprocessingCanvas" xmlns:mc="http://schemas.openxmlformats.org/markup-compatibility/2006" xmlns:o="urn:schemas-microsoft-com:office:office" xmlns:r="http://schemas.openxmlformats.org/officeDocument/2006/relationships" xmlns:m="http://schemas.openxmlformats.org/officeDocument/2006/math" xmlns:v="urn:schemas-microsoft-com:vml" xmlns:wp14="http://schemas.microsoft.com/office/word/2010/wordprocessingDrawing" xmlns:wp="http://schemas.openxmlformats.org/drawingml/2006/wordprocessingDrawing" xmlns:w10="urn:schemas-microsoft-com:office:word" xmlns:w="http://schemas.openxmlformats.org/wordprocessingml/2006/main" xmlns:w14="http://schemas.microsoft.com/office/word/2010/wordml" xmlns:wpg="http://schemas.microsoft.com/office/word/2010/wordprocessingGroup" xmlns:wpi="http://schemas.microsoft.com/office/word/2010/wordprocessingInk" xmlns:wne="http://schemas.microsoft.com/office/word/2006/wordml" xmlns:wps="http://schemas.microsoft.com/office/word/2010/wordprocessingShape" mc:Ignorable="w14 wp14">
   <w:docDefaults>
     <w:rPrDefault>
       <w:rPr>
@@ -1622,7 +1534,7 @@
       </w:pPr>
     </w:pPrDefault>
   </w:docDefaults>
-  <w:latentStyles w:defLockedState="0" w:defUIPriority="99" w:defSemiHidden="1" w:defUnhideWhenUsed="1" w:defQFormat="0" w:count="276">
+  <w:latentStyles w:defLockedState="0" w:defUIPriority="99" w:defSemiHidden="1" w:defUnhideWhenUsed="1" w:defQFormat="0" w:count="267">
     <w:lsdException w:name="Normal" w:semiHidden="0" w:uiPriority="0" w:unhideWhenUsed="0" w:qFormat="1"/>
     <w:lsdException w:name="heading 1" w:semiHidden="0" w:uiPriority="9" w:unhideWhenUsed="0" w:qFormat="1"/>
     <w:lsdException w:name="heading 2" w:uiPriority="9" w:qFormat="1"/>
@@ -1827,6 +1739,34 @@
       <w:sz w:val="22"/>
       <w:szCs w:val="22"/>
       <w:u w:color="000000"/>
+    </w:rPr>
+  </w:style>
+  <w:style w:type="paragraph" w:styleId="BalloonText">
+    <w:name w:val="Balloon Text"/>
+    <w:basedOn w:val="Normal"/>
+    <w:link w:val="BalloonTextChar"/>
+    <w:uiPriority w:val="99"/>
+    <w:semiHidden/>
+    <w:unhideWhenUsed/>
+    <w:rsid w:val="00062C7F"/>
+    <w:rPr>
+      <w:rFonts w:ascii="Tahoma" w:hAnsi="Tahoma" w:cs="Tahoma"/>
+      <w:sz w:val="16"/>
+      <w:szCs w:val="16"/>
+    </w:rPr>
+  </w:style>
+  <w:style w:type="character" w:customStyle="1" w:styleId="BalloonTextChar">
+    <w:name w:val="Balloon Text Char"/>
+    <w:basedOn w:val="DefaultParagraphFont"/>
+    <w:link w:val="BalloonText"/>
+    <w:uiPriority w:val="99"/>
+    <w:semiHidden/>
+    <w:rsid w:val="00062C7F"/>
+    <w:rPr>
+      <w:rFonts w:ascii="Tahoma" w:hAnsi="Tahoma" w:cs="Tahoma"/>
+      <w:sz w:val="16"/>
+      <w:szCs w:val="16"/>
+      <w:lang w:val="en-US" w:eastAsia="en-US"/>
     </w:rPr>
   </w:style>
 </w:styles>

</xml_diff>